<commit_message>
Included note about new web.config app settings
</commit_message>
<xml_diff>
--- a/CandidateProject_AdditionalNotes.docx
+++ b/CandidateProject_AdditionalNotes.docx
@@ -22,6 +22,92 @@
         </w:rPr>
         <w:t>Candidate Project Changes Made Outside of Original Scope of Requirements</w:t>
       </w:r>
+    </w:p>
+    <w:p>
+      <w:pPr>
+        <w:pStyle w:val="ListParagraph"/>
+        <w:numPr>
+          <w:ilvl w:val="0"/>
+          <w:numId w:val="1"/>
+        </w:numPr>
+      </w:pPr>
+      <w:r>
+        <w:t xml:space="preserve">Per the requirements in the pdf, a carton can only hold 10 items and an item can only be placed in one carton (realizing as I’m writing this the </w:t>
+      </w:r>
+      <w:proofErr w:type="spellStart"/>
+      <w:r>
+        <w:t>AllowItemInMultipleCartons</w:t>
+      </w:r>
+      <w:proofErr w:type="spellEnd"/>
+      <w:r>
+        <w:t xml:space="preserve"> app setting is not needed as that will always be false as they are SN specific, it’s redundant and doesn’t need to be there), I added keys to the app settings section of the </w:t>
+      </w:r>
+      <w:proofErr w:type="spellStart"/>
+      <w:r>
+        <w:t>web.config</w:t>
+      </w:r>
+      <w:proofErr w:type="spellEnd"/>
+      <w:r>
+        <w:t xml:space="preserve">.  I did this mainly in the instance the carton size changes and at some </w:t>
+      </w:r>
+      <w:proofErr w:type="gramStart"/>
+      <w:r>
+        <w:t>point</w:t>
+      </w:r>
+      <w:proofErr w:type="gramEnd"/>
+      <w:r>
+        <w:t xml:space="preserve"> can hold more or less than 10 items, that value can be changed in one place.</w:t>
+      </w:r>
+    </w:p>
+    <w:p>
+      <w:pPr>
+        <w:pStyle w:val="ListParagraph"/>
+      </w:pPr>
+      <w:r>
+        <w:rPr>
+          <w:noProof/>
+        </w:rPr>
+        <w:drawing>
+          <wp:inline distT="0" distB="0" distL="0" distR="0" wp14:anchorId="0C567D92" wp14:editId="3FB1C498">
+            <wp:extent cx="3581400" cy="1271657"/>
+            <wp:effectExtent l="0" t="0" r="0" b="5080"/>
+            <wp:docPr id="5" name="Picture 5"/>
+            <wp:cNvGraphicFramePr>
+              <a:graphicFrameLocks xmlns:a="http://schemas.openxmlformats.org/drawingml/2006/main" noChangeAspect="1"/>
+            </wp:cNvGraphicFramePr>
+            <a:graphic xmlns:a="http://schemas.openxmlformats.org/drawingml/2006/main">
+              <a:graphicData uri="http://schemas.openxmlformats.org/drawingml/2006/picture">
+                <pic:pic xmlns:pic="http://schemas.openxmlformats.org/drawingml/2006/picture">
+                  <pic:nvPicPr>
+                    <pic:cNvPr id="1" name=""/>
+                    <pic:cNvPicPr/>
+                  </pic:nvPicPr>
+                  <pic:blipFill>
+                    <a:blip r:embed="rId5"/>
+                    <a:stretch>
+                      <a:fillRect/>
+                    </a:stretch>
+                  </pic:blipFill>
+                  <pic:spPr>
+                    <a:xfrm>
+                      <a:off x="0" y="0"/>
+                      <a:ext cx="3592449" cy="1275580"/>
+                    </a:xfrm>
+                    <a:prstGeom prst="rect">
+                      <a:avLst/>
+                    </a:prstGeom>
+                  </pic:spPr>
+                </pic:pic>
+              </a:graphicData>
+            </a:graphic>
+          </wp:inline>
+        </w:drawing>
+      </w:r>
+    </w:p>
+    <w:p>
+      <w:pPr>
+        <w:pStyle w:val="ListParagraph"/>
+      </w:pPr>
     </w:p>
     <w:p>
       <w:pPr>
@@ -75,7 +161,7 @@
                     <pic:cNvPicPr/>
                   </pic:nvPicPr>
                   <pic:blipFill>
-                    <a:blip r:embed="rId5"/>
+                    <a:blip r:embed="rId6"/>
                     <a:stretch>
                       <a:fillRect/>
                     </a:stretch>
@@ -105,75 +191,10 @@
           <w:noProof/>
         </w:rPr>
         <w:drawing>
-          <wp:inline distT="0" distB="0" distL="0" distR="0" wp14:anchorId="1A6A2F84" wp14:editId="0F5ABF7A">
-            <wp:extent cx="5943600" cy="2284730"/>
-            <wp:effectExtent l="0" t="0" r="0" b="1270"/>
+          <wp:inline distT="0" distB="0" distL="0" distR="0" wp14:anchorId="1A6A2F84" wp14:editId="64128245">
+            <wp:extent cx="5467350" cy="2101659"/>
+            <wp:effectExtent l="0" t="0" r="0" b="0"/>
             <wp:docPr id="3" name="Picture 3"/>
-            <wp:cNvGraphicFramePr>
-              <a:graphicFrameLocks xmlns:a="http://schemas.openxmlformats.org/drawingml/2006/main" noChangeAspect="1"/>
-            </wp:cNvGraphicFramePr>
-            <a:graphic xmlns:a="http://schemas.openxmlformats.org/drawingml/2006/main">
-              <a:graphicData uri="http://schemas.openxmlformats.org/drawingml/2006/picture">
-                <pic:pic xmlns:pic="http://schemas.openxmlformats.org/drawingml/2006/picture">
-                  <pic:nvPicPr>
-                    <pic:cNvPr id="1" name=""/>
-                    <pic:cNvPicPr/>
-                  </pic:nvPicPr>
-                  <pic:blipFill>
-                    <a:blip r:embed="rId6"/>
-                    <a:stretch>
-                      <a:fillRect/>
-                    </a:stretch>
-                  </pic:blipFill>
-                  <pic:spPr>
-                    <a:xfrm>
-                      <a:off x="0" y="0"/>
-                      <a:ext cx="5943600" cy="2284730"/>
-                    </a:xfrm>
-                    <a:prstGeom prst="rect">
-                      <a:avLst/>
-                    </a:prstGeom>
-                  </pic:spPr>
-                </pic:pic>
-              </a:graphicData>
-            </a:graphic>
-          </wp:inline>
-        </w:drawing>
-      </w:r>
-    </w:p>
-    <w:p>
-      <w:pPr>
-        <w:pStyle w:val="ListParagraph"/>
-        <w:numPr>
-          <w:ilvl w:val="0"/>
-          <w:numId w:val="1"/>
-        </w:numPr>
-      </w:pPr>
-      <w:r>
-        <w:t xml:space="preserve">Log4net has been added through </w:t>
-      </w:r>
-      <w:proofErr w:type="spellStart"/>
-      <w:r>
-        <w:t>nuget</w:t>
-      </w:r>
-      <w:proofErr w:type="spellEnd"/>
-      <w:r>
-        <w:t xml:space="preserve"> to log actual exception (note empty logs folder part of git commit).</w:t>
-      </w:r>
-    </w:p>
-    <w:p>
-      <w:pPr>
-        <w:pStyle w:val="ListParagraph"/>
-      </w:pPr>
-      <w:r>
-        <w:rPr>
-          <w:noProof/>
-        </w:rPr>
-        <w:drawing>
-          <wp:inline distT="0" distB="0" distL="0" distR="0" wp14:anchorId="6ABA7DEC" wp14:editId="284D8FA7">
-            <wp:extent cx="5943600" cy="3245485"/>
-            <wp:effectExtent l="0" t="0" r="0" b="0"/>
-            <wp:docPr id="1" name="Picture 1"/>
             <wp:cNvGraphicFramePr>
               <a:graphicFrameLocks xmlns:a="http://schemas.openxmlformats.org/drawingml/2006/main" noChangeAspect="1"/>
             </wp:cNvGraphicFramePr>
@@ -193,7 +214,7 @@
                   <pic:spPr>
                     <a:xfrm>
                       <a:off x="0" y="0"/>
-                      <a:ext cx="5943600" cy="3245485"/>
+                      <a:ext cx="5478229" cy="2105841"/>
                     </a:xfrm>
                     <a:prstGeom prst="rect">
                       <a:avLst/>
@@ -215,6 +236,72 @@
         </w:numPr>
       </w:pPr>
       <w:r>
+        <w:t xml:space="preserve">Log4net has been added through </w:t>
+      </w:r>
+      <w:proofErr w:type="spellStart"/>
+      <w:r>
+        <w:t>nuget</w:t>
+      </w:r>
+      <w:proofErr w:type="spellEnd"/>
+      <w:r>
+        <w:t xml:space="preserve"> to log actual exception (note empty logs folder part of git commit).</w:t>
+      </w:r>
+    </w:p>
+    <w:p>
+      <w:pPr>
+        <w:pStyle w:val="ListParagraph"/>
+      </w:pPr>
+      <w:r>
+        <w:rPr>
+          <w:noProof/>
+        </w:rPr>
+        <w:drawing>
+          <wp:inline distT="0" distB="0" distL="0" distR="0" wp14:anchorId="6ABA7DEC" wp14:editId="13A77644">
+            <wp:extent cx="5476875" cy="2990631"/>
+            <wp:effectExtent l="0" t="0" r="0" b="635"/>
+            <wp:docPr id="1" name="Picture 1"/>
+            <wp:cNvGraphicFramePr>
+              <a:graphicFrameLocks xmlns:a="http://schemas.openxmlformats.org/drawingml/2006/main" noChangeAspect="1"/>
+            </wp:cNvGraphicFramePr>
+            <a:graphic xmlns:a="http://schemas.openxmlformats.org/drawingml/2006/main">
+              <a:graphicData uri="http://schemas.openxmlformats.org/drawingml/2006/picture">
+                <pic:pic xmlns:pic="http://schemas.openxmlformats.org/drawingml/2006/picture">
+                  <pic:nvPicPr>
+                    <pic:cNvPr id="1" name=""/>
+                    <pic:cNvPicPr/>
+                  </pic:nvPicPr>
+                  <pic:blipFill>
+                    <a:blip r:embed="rId8"/>
+                    <a:stretch>
+                      <a:fillRect/>
+                    </a:stretch>
+                  </pic:blipFill>
+                  <pic:spPr>
+                    <a:xfrm>
+                      <a:off x="0" y="0"/>
+                      <a:ext cx="5483778" cy="2994401"/>
+                    </a:xfrm>
+                    <a:prstGeom prst="rect">
+                      <a:avLst/>
+                    </a:prstGeom>
+                  </pic:spPr>
+                </pic:pic>
+              </a:graphicData>
+            </a:graphic>
+          </wp:inline>
+        </w:drawing>
+      </w:r>
+    </w:p>
+    <w:p>
+      <w:pPr>
+        <w:pStyle w:val="ListParagraph"/>
+        <w:numPr>
+          <w:ilvl w:val="0"/>
+          <w:numId w:val="1"/>
+        </w:numPr>
+      </w:pPr>
+      <w:r>
+        <w:lastRenderedPageBreak/>
         <w:t>Moved “Back to List” link to _</w:t>
       </w:r>
       <w:proofErr w:type="spellStart"/>
@@ -247,7 +334,7 @@
                     <pic:cNvPicPr/>
                   </pic:nvPicPr>
                   <pic:blipFill>
-                    <a:blip r:embed="rId8"/>
+                    <a:blip r:embed="rId9"/>
                     <a:stretch>
                       <a:fillRect/>
                     </a:stretch>
@@ -297,7 +384,6 @@
           <w:szCs w:val="28"/>
           <w:u w:val="single"/>
         </w:rPr>
-        <w:lastRenderedPageBreak/>
         <w:t xml:space="preserve">Changes I would have liked to implement but </w:t>
       </w:r>
       <w:r>
@@ -323,7 +409,15 @@
     </w:p>
     <w:p>
       <w:r>
-        <w:t xml:space="preserve">I guess you could call this my developer wish list or if time was not a factor would’ve tried to implement.  Maybe next iteration </w:t>
+        <w:t xml:space="preserve">I guess you could call this my developer wish list or if time </w:t>
+      </w:r>
+      <w:proofErr w:type="gramStart"/>
+      <w:r>
+        <w:t>was</w:t>
+      </w:r>
+      <w:proofErr w:type="gramEnd"/>
+      <w:r>
+        <w:t xml:space="preserve"> not a factor would’ve tried to implement.  Maybe next iteration </w:t>
       </w:r>
       <w:r>
         <w:rPr>

</xml_diff>